<commit_message>
Updated SQL query for table view
</commit_message>
<xml_diff>
--- a/sql.docx
+++ b/sql.docx
@@ -6,6 +6,19 @@
       <w:r>
         <w:t xml:space="preserve">SELECT </w:t>
       </w:r>
+      <w:r>
+        <w:rPr>
+          <w:b/>
+        </w:rPr>
+        <w:t>DISTINCT</w:t>
+      </w:r>
+      <w:bookmarkStart w:id="0" w:name="_GoBack"/>
+      <w:bookmarkEnd w:id="0"/>
+    </w:p>
+    <w:p>
+      <w:r>
+        <w:t xml:space="preserve">    </w:t>
+      </w:r>
       <w:proofErr w:type="spellStart"/>
       <w:r>
         <w:t>t_recette.idRecette</w:t>
@@ -24,9 +37,9 @@
       </w:r>
     </w:p>
     <w:p>
-      <w:pPr>
-        <w:ind w:firstLine="708"/>
-      </w:pPr>
+      <w:r>
+        <w:t xml:space="preserve">    </w:t>
+      </w:r>
       <w:proofErr w:type="spellStart"/>
       <w:r>
         <w:t>t_recette.nom</w:t>
@@ -45,9 +58,9 @@
       </w:r>
     </w:p>
     <w:p>
-      <w:pPr>
-        <w:ind w:firstLine="708"/>
-      </w:pPr>
+      <w:r>
+        <w:t xml:space="preserve">    </w:t>
+      </w:r>
       <w:proofErr w:type="spellStart"/>
       <w:r>
         <w:t>t_recette.difficulte</w:t>
@@ -58,9 +71,9 @@
       </w:r>
     </w:p>
     <w:p>
-      <w:pPr>
-        <w:ind w:firstLine="708"/>
-      </w:pPr>
+      <w:r>
+        <w:t xml:space="preserve">    </w:t>
+      </w:r>
       <w:proofErr w:type="spellStart"/>
       <w:r>
         <w:t>t_recette.duree</w:t>
@@ -71,9 +84,9 @@
       </w:r>
     </w:p>
     <w:p>
-      <w:pPr>
-        <w:ind w:firstLine="708"/>
-      </w:pPr>
+      <w:r>
+        <w:t xml:space="preserve">    </w:t>
+      </w:r>
       <w:proofErr w:type="spellStart"/>
       <w:r>
         <w:t>t_recette.tempsDePrep</w:t>
@@ -84,9 +97,9 @@
       </w:r>
     </w:p>
     <w:p>
-      <w:pPr>
-        <w:ind w:firstLine="708"/>
-      </w:pPr>
+      <w:r>
+        <w:t xml:space="preserve">    </w:t>
+      </w:r>
       <w:proofErr w:type="spellStart"/>
       <w:r>
         <w:t>t_recette.tempsDeCuisson</w:t>
@@ -97,9 +110,9 @@
       </w:r>
     </w:p>
     <w:p>
-      <w:pPr>
-        <w:ind w:firstLine="708"/>
-      </w:pPr>
+      <w:r>
+        <w:t xml:space="preserve">    </w:t>
+      </w:r>
       <w:proofErr w:type="spellStart"/>
       <w:r>
         <w:t>t_recette.tempsDeRepos</w:t>
@@ -110,9 +123,9 @@
       </w:r>
     </w:p>
     <w:p>
-      <w:pPr>
-        <w:ind w:firstLine="708"/>
-      </w:pPr>
+      <w:r>
+        <w:t xml:space="preserve">    </w:t>
+      </w:r>
       <w:proofErr w:type="spellStart"/>
       <w:r>
         <w:t>t_recette.cout</w:t>
@@ -123,9 +136,9 @@
       </w:r>
     </w:p>
     <w:p>
-      <w:pPr>
-        <w:ind w:firstLine="708"/>
-      </w:pPr>
+      <w:r>
+        <w:t xml:space="preserve">    </w:t>
+      </w:r>
       <w:proofErr w:type="spellStart"/>
       <w:r>
         <w:t>t_recette.image</w:t>
@@ -136,9 +149,9 @@
       </w:r>
     </w:p>
     <w:p>
-      <w:pPr>
-        <w:ind w:firstLine="708"/>
-      </w:pPr>
+      <w:r>
+        <w:t xml:space="preserve">    </w:t>
+      </w:r>
       <w:proofErr w:type="spellStart"/>
       <w:r>
         <w:t>t_repas.nomRepas</w:t>
@@ -157,9 +170,9 @@
       </w:r>
     </w:p>
     <w:p>
-      <w:pPr>
-        <w:ind w:firstLine="708"/>
-      </w:pPr>
+      <w:r>
+        <w:t xml:space="preserve">    </w:t>
+      </w:r>
       <w:proofErr w:type="spellStart"/>
       <w:r>
         <w:t>t_ingredient.nomIngredient</w:t>
@@ -178,9 +191,9 @@
       </w:r>
     </w:p>
     <w:p>
-      <w:pPr>
-        <w:ind w:firstLine="708"/>
-      </w:pPr>
+      <w:r>
+        <w:t xml:space="preserve">    </w:t>
+      </w:r>
       <w:proofErr w:type="spellStart"/>
       <w:r>
         <w:t>t_categorie.nomCategorie</w:t>
@@ -309,11 +322,6 @@
       <w:proofErr w:type="spellEnd"/>
     </w:p>
     <w:p>
-      <w:pPr>
-        <w:rPr>
-          <w:sz w:val="20"/>
-        </w:rPr>
-      </w:pPr>
       <w:r>
         <w:t xml:space="preserve">    JOIN </w:t>
       </w:r>
@@ -375,8 +383,6 @@
       <w:r>
         <w:t>t_ingredientrecette.idRecette</w:t>
       </w:r>
-      <w:bookmarkStart w:id="0" w:name="_GoBack"/>
-      <w:bookmarkEnd w:id="0"/>
       <w:proofErr w:type="spellEnd"/>
     </w:p>
     <w:p>

</xml_diff>

<commit_message>
SQL Query for view creation
</commit_message>
<xml_diff>
--- a/sql.docx
+++ b/sql.docx
@@ -12,188 +12,678 @@
         </w:rPr>
         <w:t>DISTINCT</w:t>
       </w:r>
+    </w:p>
+    <w:p>
+      <w:r>
+        <w:t xml:space="preserve">    </w:t>
+      </w:r>
+      <w:proofErr w:type="spellStart"/>
+      <w:r>
+        <w:t>t_recette.idRecette</w:t>
+      </w:r>
+      <w:proofErr w:type="spellEnd"/>
+      <w:r>
+        <w:t xml:space="preserve"> AS "</w:t>
+      </w:r>
+      <w:proofErr w:type="spellStart"/>
+      <w:r>
+        <w:t>idRecette</w:t>
+      </w:r>
+      <w:proofErr w:type="spellEnd"/>
+      <w:r>
+        <w:t>",</w:t>
+      </w:r>
+    </w:p>
+    <w:p>
+      <w:r>
+        <w:t xml:space="preserve">    </w:t>
+      </w:r>
+      <w:proofErr w:type="spellStart"/>
+      <w:r>
+        <w:t>t_recette.nom</w:t>
+      </w:r>
+      <w:proofErr w:type="spellEnd"/>
+      <w:r>
+        <w:t xml:space="preserve"> AS "</w:t>
+      </w:r>
+      <w:proofErr w:type="spellStart"/>
+      <w:r>
+        <w:t>nomRecette</w:t>
+      </w:r>
+      <w:proofErr w:type="spellEnd"/>
+      <w:r>
+        <w:t>",</w:t>
+      </w:r>
+    </w:p>
+    <w:p>
+      <w:r>
+        <w:t xml:space="preserve">    </w:t>
+      </w:r>
+      <w:proofErr w:type="spellStart"/>
+      <w:r>
+        <w:t>t_recette.difficulte</w:t>
+      </w:r>
+      <w:proofErr w:type="spellEnd"/>
+      <w:r>
+        <w:t>,</w:t>
+      </w:r>
+    </w:p>
+    <w:p>
+      <w:r>
+        <w:t xml:space="preserve">    </w:t>
+      </w:r>
+      <w:proofErr w:type="spellStart"/>
+      <w:r>
+        <w:t>t_recette.duree</w:t>
+      </w:r>
+      <w:proofErr w:type="spellEnd"/>
+      <w:r>
+        <w:t>,</w:t>
+      </w:r>
+    </w:p>
+    <w:p>
+      <w:r>
+        <w:t xml:space="preserve">    </w:t>
+      </w:r>
+      <w:proofErr w:type="spellStart"/>
+      <w:r>
+        <w:t>t_recette.tempsDePrep</w:t>
+      </w:r>
+      <w:proofErr w:type="spellEnd"/>
+      <w:r>
+        <w:t>,</w:t>
+      </w:r>
+    </w:p>
+    <w:p>
+      <w:r>
+        <w:t xml:space="preserve">    </w:t>
+      </w:r>
+      <w:proofErr w:type="spellStart"/>
+      <w:r>
+        <w:t>t_recette.tempsDeCuisson</w:t>
+      </w:r>
+      <w:proofErr w:type="spellEnd"/>
+      <w:r>
+        <w:t>,</w:t>
+      </w:r>
+    </w:p>
+    <w:p>
+      <w:r>
+        <w:t xml:space="preserve">    </w:t>
+      </w:r>
+      <w:proofErr w:type="spellStart"/>
+      <w:r>
+        <w:t>t_recette.tempsDeRepos</w:t>
+      </w:r>
+      <w:proofErr w:type="spellEnd"/>
+      <w:r>
+        <w:t>,</w:t>
+      </w:r>
+    </w:p>
+    <w:p>
+      <w:r>
+        <w:t xml:space="preserve">    </w:t>
+      </w:r>
+      <w:proofErr w:type="spellStart"/>
+      <w:r>
+        <w:t>t_recette.cout</w:t>
+      </w:r>
+      <w:proofErr w:type="spellEnd"/>
+      <w:r>
+        <w:t>,</w:t>
+      </w:r>
+    </w:p>
+    <w:p>
+      <w:r>
+        <w:t xml:space="preserve">    </w:t>
+      </w:r>
+      <w:proofErr w:type="spellStart"/>
+      <w:r>
+        <w:t>t_recette.image</w:t>
+      </w:r>
+      <w:proofErr w:type="spellEnd"/>
+      <w:r>
+        <w:t>,</w:t>
+      </w:r>
+    </w:p>
+    <w:p>
+      <w:r>
+        <w:t xml:space="preserve">    </w:t>
+      </w:r>
+      <w:proofErr w:type="spellStart"/>
+      <w:r>
+        <w:t>t_repas.nomRepas</w:t>
+      </w:r>
+      <w:proofErr w:type="spellEnd"/>
+      <w:r>
+        <w:t xml:space="preserve"> AS "</w:t>
+      </w:r>
+      <w:proofErr w:type="spellStart"/>
+      <w:r>
+        <w:t>typeDeRepas</w:t>
+      </w:r>
+      <w:proofErr w:type="spellEnd"/>
+      <w:r>
+        <w:t>",</w:t>
+      </w:r>
+    </w:p>
+    <w:p>
+      <w:r>
+        <w:t xml:space="preserve">    </w:t>
+      </w:r>
+      <w:proofErr w:type="spellStart"/>
+      <w:r>
+        <w:t>t_ingredient.nomIngredient</w:t>
+      </w:r>
+      <w:proofErr w:type="spellEnd"/>
+      <w:r>
+        <w:t xml:space="preserve"> AS "</w:t>
+      </w:r>
+      <w:proofErr w:type="spellStart"/>
+      <w:r>
+        <w:t>ingredient</w:t>
+      </w:r>
+      <w:proofErr w:type="spellEnd"/>
+      <w:r>
+        <w:t>",</w:t>
+      </w:r>
+    </w:p>
+    <w:p>
+      <w:r>
+        <w:t xml:space="preserve">    </w:t>
+      </w:r>
+      <w:proofErr w:type="spellStart"/>
+      <w:r>
+        <w:t>t_categorie.nomCategorie</w:t>
+      </w:r>
+      <w:proofErr w:type="spellEnd"/>
+      <w:r>
+        <w:t xml:space="preserve"> AS "</w:t>
+      </w:r>
+      <w:proofErr w:type="spellStart"/>
+      <w:r>
+        <w:t>categorie</w:t>
+      </w:r>
+      <w:proofErr w:type="spellEnd"/>
+      <w:r>
+        <w:t>"</w:t>
+      </w:r>
+    </w:p>
+    <w:p>
+      <w:r>
+        <w:t xml:space="preserve">FROM </w:t>
+      </w:r>
+      <w:proofErr w:type="spellStart"/>
+      <w:r>
+        <w:t>t_recette</w:t>
+      </w:r>
+      <w:proofErr w:type="spellEnd"/>
+    </w:p>
+    <w:p>
+      <w:r>
+        <w:tab/>
+        <w:t xml:space="preserve">JOIN </w:t>
+      </w:r>
+      <w:proofErr w:type="spellStart"/>
+      <w:r>
+        <w:t>t_repasrecette</w:t>
+      </w:r>
+      <w:proofErr w:type="spellEnd"/>
+      <w:r>
+        <w:t xml:space="preserve"> </w:t>
+      </w:r>
+    </w:p>
+    <w:p>
+      <w:r>
+        <w:t xml:space="preserve">    </w:t>
+      </w:r>
+      <w:r>
+        <w:tab/>
+        <w:t xml:space="preserve">ON </w:t>
+      </w:r>
+      <w:proofErr w:type="spellStart"/>
+      <w:r>
+        <w:t>t_recette.idRecette</w:t>
+      </w:r>
+      <w:proofErr w:type="spellEnd"/>
+      <w:r>
+        <w:t xml:space="preserve"> = </w:t>
+      </w:r>
+      <w:proofErr w:type="spellStart"/>
+      <w:r>
+        <w:t>t_repasrecette.idRecette</w:t>
+      </w:r>
+      <w:proofErr w:type="spellEnd"/>
+    </w:p>
+    <w:p>
+      <w:r>
+        <w:t xml:space="preserve">    JOIN </w:t>
+      </w:r>
+      <w:proofErr w:type="spellStart"/>
+      <w:r>
+        <w:t>t_repas</w:t>
+      </w:r>
+      <w:proofErr w:type="spellEnd"/>
+    </w:p>
+    <w:p>
+      <w:r>
+        <w:t xml:space="preserve">    </w:t>
+      </w:r>
+      <w:r>
+        <w:tab/>
+        <w:t xml:space="preserve">ON </w:t>
+      </w:r>
+      <w:proofErr w:type="spellStart"/>
+      <w:r>
+        <w:t>t_repasrecette.idRepas</w:t>
+      </w:r>
+      <w:proofErr w:type="spellEnd"/>
+      <w:r>
+        <w:t xml:space="preserve"> = </w:t>
+      </w:r>
+      <w:proofErr w:type="spellStart"/>
+      <w:r>
+        <w:t>t_repas.idRepas</w:t>
+      </w:r>
+      <w:proofErr w:type="spellEnd"/>
+    </w:p>
+    <w:p>
+      <w:r>
+        <w:t xml:space="preserve">    JOIN </w:t>
+      </w:r>
+      <w:proofErr w:type="spellStart"/>
+      <w:r>
+        <w:t>t_categorierecette</w:t>
+      </w:r>
+      <w:proofErr w:type="spellEnd"/>
+    </w:p>
+    <w:p>
+      <w:r>
+        <w:t xml:space="preserve">    </w:t>
+      </w:r>
+      <w:r>
+        <w:tab/>
+        <w:t xml:space="preserve">ON </w:t>
+      </w:r>
+      <w:proofErr w:type="spellStart"/>
+      <w:r>
+        <w:t>t_recette.idRecette</w:t>
+      </w:r>
+      <w:proofErr w:type="spellEnd"/>
+      <w:r>
+        <w:t xml:space="preserve"> = </w:t>
+      </w:r>
+      <w:proofErr w:type="spellStart"/>
+      <w:r>
+        <w:t>t_categorierecette.idRecette</w:t>
+      </w:r>
+      <w:proofErr w:type="spellEnd"/>
+    </w:p>
+    <w:p>
+      <w:r>
+        <w:t xml:space="preserve">    JOIN </w:t>
+      </w:r>
+      <w:proofErr w:type="spellStart"/>
+      <w:r>
+        <w:t>t_categorie</w:t>
+      </w:r>
+      <w:proofErr w:type="spellEnd"/>
+    </w:p>
+    <w:p>
+      <w:r>
+        <w:t xml:space="preserve">    </w:t>
+      </w:r>
+      <w:r>
+        <w:tab/>
+        <w:t xml:space="preserve">ON </w:t>
+      </w:r>
+      <w:proofErr w:type="spellStart"/>
+      <w:r>
+        <w:t>t_categorierecette.idCategorie</w:t>
+      </w:r>
+      <w:proofErr w:type="spellEnd"/>
+      <w:r>
+        <w:t xml:space="preserve"> = </w:t>
+      </w:r>
+      <w:proofErr w:type="spellStart"/>
+      <w:r>
+        <w:t>t_categorie.idCategorie</w:t>
+      </w:r>
+      <w:proofErr w:type="spellEnd"/>
+    </w:p>
+    <w:p>
+      <w:r>
+        <w:t xml:space="preserve">    JOIN </w:t>
+      </w:r>
+      <w:proofErr w:type="spellStart"/>
+      <w:r>
+        <w:t>t_ingredientrecette</w:t>
+      </w:r>
+      <w:proofErr w:type="spellEnd"/>
+    </w:p>
+    <w:p>
+      <w:r>
+        <w:t xml:space="preserve">    </w:t>
+      </w:r>
+      <w:r>
+        <w:tab/>
+        <w:t xml:space="preserve">ON </w:t>
+      </w:r>
+      <w:proofErr w:type="spellStart"/>
+      <w:r>
+        <w:t>t_recette.idRecette</w:t>
+      </w:r>
+      <w:proofErr w:type="spellEnd"/>
+      <w:r>
+        <w:t xml:space="preserve"> = </w:t>
+      </w:r>
+      <w:proofErr w:type="spellStart"/>
+      <w:r>
+        <w:t>t_ingredientrecette.idRecette</w:t>
+      </w:r>
+      <w:proofErr w:type="spellEnd"/>
+    </w:p>
+    <w:p>
+      <w:r>
+        <w:t xml:space="preserve">    JOIN </w:t>
+      </w:r>
+      <w:proofErr w:type="spellStart"/>
+      <w:r>
+        <w:t>t_ingredient</w:t>
+      </w:r>
+      <w:proofErr w:type="spellEnd"/>
+    </w:p>
+    <w:p>
+      <w:r>
+        <w:t xml:space="preserve">    </w:t>
+      </w:r>
+      <w:r>
+        <w:tab/>
+        <w:t xml:space="preserve">ON </w:t>
+      </w:r>
+      <w:proofErr w:type="spellStart"/>
+      <w:r>
+        <w:t>t_ingredientrecette.idIngredient</w:t>
+      </w:r>
+      <w:proofErr w:type="spellEnd"/>
+      <w:r>
+        <w:t xml:space="preserve"> = </w:t>
+      </w:r>
+      <w:proofErr w:type="spellStart"/>
+      <w:r>
+        <w:t>t_ingredient.idIngredient</w:t>
+      </w:r>
+      <w:proofErr w:type="spellEnd"/>
+    </w:p>
+    <w:p>
+      <w:r>
+        <w:t xml:space="preserve">    JOIN </w:t>
+      </w:r>
+      <w:proofErr w:type="spellStart"/>
+      <w:r>
+        <w:t>t_etapes</w:t>
+      </w:r>
+      <w:proofErr w:type="spellEnd"/>
+    </w:p>
+    <w:p>
+      <w:r>
+        <w:t xml:space="preserve">    </w:t>
+      </w:r>
+      <w:r>
+        <w:tab/>
+        <w:t xml:space="preserve">ON </w:t>
+      </w:r>
+      <w:proofErr w:type="spellStart"/>
+      <w:r>
+        <w:t>t_recette.idRecette</w:t>
+      </w:r>
+      <w:proofErr w:type="spellEnd"/>
+      <w:r>
+        <w:t xml:space="preserve"> = </w:t>
+      </w:r>
+      <w:proofErr w:type="spellStart"/>
+      <w:r>
+        <w:t>t_etapes.idRecette</w:t>
+      </w:r>
+      <w:proofErr w:type="spellEnd"/>
+    </w:p>
+    <w:p/>
+    <w:p/>
+    <w:p/>
+    <w:p>
+      <w:r>
+        <w:lastRenderedPageBreak/>
+        <w:t xml:space="preserve">Pour créer une vue : </w:t>
+      </w:r>
+    </w:p>
+    <w:p/>
+    <w:p>
+      <w:pPr>
+        <w:rPr>
+          <w:lang w:val="en-GB"/>
+        </w:rPr>
+      </w:pPr>
+      <w:r>
+        <w:rPr>
+          <w:lang w:val="en-GB"/>
+        </w:rPr>
+        <w:t xml:space="preserve">CREATE VIEW </w:t>
+      </w:r>
+      <w:proofErr w:type="spellStart"/>
+      <w:r>
+        <w:rPr>
+          <w:lang w:val="en-GB"/>
+        </w:rPr>
+        <w:t>nomDeVue</w:t>
+      </w:r>
+      <w:proofErr w:type="spellEnd"/>
+      <w:r>
+        <w:rPr>
+          <w:lang w:val="en-GB"/>
+        </w:rPr>
+        <w:t xml:space="preserve"> AS</w:t>
+      </w:r>
+    </w:p>
+    <w:p>
+      <w:pPr>
+        <w:rPr>
+          <w:lang w:val="en-GB"/>
+        </w:rPr>
+      </w:pPr>
+      <w:r>
+        <w:rPr>
+          <w:lang w:val="en-GB"/>
+        </w:rPr>
+        <w:t>SELECT DISTINCT</w:t>
+      </w:r>
+    </w:p>
+    <w:p>
+      <w:pPr>
+        <w:ind w:firstLine="708"/>
+      </w:pPr>
+      <w:proofErr w:type="spellStart"/>
+      <w:r>
+        <w:t>t_recette.idRecette</w:t>
+      </w:r>
+      <w:proofErr w:type="spellEnd"/>
+      <w:r>
+        <w:t xml:space="preserve"> AS "</w:t>
+      </w:r>
+      <w:proofErr w:type="spellStart"/>
+      <w:r>
+        <w:t>idRecette</w:t>
+      </w:r>
+      <w:proofErr w:type="spellEnd"/>
+      <w:r>
+        <w:t>",</w:t>
+      </w:r>
+    </w:p>
+    <w:p>
+      <w:pPr>
+        <w:ind w:firstLine="708"/>
+      </w:pPr>
+      <w:proofErr w:type="spellStart"/>
+      <w:r>
+        <w:t>t_recette.nom</w:t>
+      </w:r>
+      <w:proofErr w:type="spellEnd"/>
+      <w:r>
+        <w:t xml:space="preserve"> AS "</w:t>
+      </w:r>
+      <w:proofErr w:type="spellStart"/>
+      <w:r>
+        <w:t>nomRecette</w:t>
+      </w:r>
+      <w:proofErr w:type="spellEnd"/>
+      <w:r>
+        <w:t>",</w:t>
+      </w:r>
+    </w:p>
+    <w:p>
+      <w:pPr>
+        <w:ind w:firstLine="708"/>
+      </w:pPr>
+      <w:proofErr w:type="spellStart"/>
+      <w:r>
+        <w:t>t_recette.difficulte</w:t>
+      </w:r>
+      <w:proofErr w:type="spellEnd"/>
+      <w:r>
+        <w:t>,</w:t>
+      </w:r>
+    </w:p>
+    <w:p>
+      <w:pPr>
+        <w:ind w:firstLine="708"/>
+      </w:pPr>
+      <w:proofErr w:type="spellStart"/>
+      <w:r>
+        <w:t>t</w:t>
+      </w:r>
+      <w:r>
+        <w:t>_recette.duree</w:t>
+      </w:r>
+      <w:proofErr w:type="spellEnd"/>
+      <w:r>
+        <w:t>,</w:t>
+      </w:r>
+    </w:p>
+    <w:p>
+      <w:pPr>
+        <w:ind w:firstLine="708"/>
+      </w:pPr>
+      <w:proofErr w:type="spellStart"/>
+      <w:r>
+        <w:t>t_recette.tempsDePrep</w:t>
+      </w:r>
+      <w:proofErr w:type="spellEnd"/>
+      <w:r>
+        <w:t>,</w:t>
+      </w:r>
+    </w:p>
+    <w:p>
+      <w:pPr>
+        <w:ind w:firstLine="708"/>
+      </w:pPr>
+      <w:proofErr w:type="spellStart"/>
+      <w:r>
+        <w:t>t</w:t>
+      </w:r>
+      <w:r>
+        <w:t>_recette.tempsDeCuisson</w:t>
+      </w:r>
+      <w:proofErr w:type="spellEnd"/>
+      <w:r>
+        <w:t>,</w:t>
+      </w:r>
+    </w:p>
+    <w:p>
+      <w:pPr>
+        <w:ind w:firstLine="708"/>
+      </w:pPr>
+      <w:proofErr w:type="spellStart"/>
+      <w:r>
+        <w:t>t_recette.tempsDeRepos</w:t>
+      </w:r>
+      <w:proofErr w:type="spellEnd"/>
+      <w:r>
+        <w:t>,</w:t>
+      </w:r>
+    </w:p>
+    <w:p>
+      <w:pPr>
+        <w:ind w:firstLine="708"/>
+      </w:pPr>
+      <w:proofErr w:type="spellStart"/>
+      <w:r>
+        <w:t>t_recette.cout</w:t>
+      </w:r>
+      <w:proofErr w:type="spellEnd"/>
+      <w:r>
+        <w:t>,</w:t>
+      </w:r>
+    </w:p>
+    <w:p>
+      <w:pPr>
+        <w:ind w:firstLine="708"/>
+      </w:pPr>
+      <w:proofErr w:type="spellStart"/>
+      <w:r>
+        <w:t>t_recette.image</w:t>
+      </w:r>
+      <w:proofErr w:type="spellEnd"/>
+      <w:r>
+        <w:t>,</w:t>
+      </w:r>
+    </w:p>
+    <w:p>
+      <w:pPr>
+        <w:ind w:firstLine="708"/>
+      </w:pPr>
+      <w:proofErr w:type="spellStart"/>
+      <w:r>
+        <w:t>t_repas.nomRepas</w:t>
+      </w:r>
+      <w:proofErr w:type="spellEnd"/>
+      <w:r>
+        <w:t xml:space="preserve"> AS "</w:t>
+      </w:r>
+      <w:proofErr w:type="spellStart"/>
+      <w:r>
+        <w:t>typeDeRepas</w:t>
+      </w:r>
+      <w:proofErr w:type="spellEnd"/>
+      <w:r>
+        <w:t>",</w:t>
+      </w:r>
+    </w:p>
+    <w:p>
+      <w:pPr>
+        <w:ind w:firstLine="708"/>
+      </w:pPr>
+      <w:proofErr w:type="spellStart"/>
+      <w:r>
+        <w:t>t_ingredient.nomIngredient</w:t>
+      </w:r>
+      <w:proofErr w:type="spellEnd"/>
+      <w:r>
+        <w:t xml:space="preserve"> AS "</w:t>
+      </w:r>
+      <w:proofErr w:type="spellStart"/>
+      <w:r>
+        <w:t>ingredient</w:t>
+      </w:r>
+      <w:proofErr w:type="spellEnd"/>
+      <w:r>
+        <w:t>",</w:t>
+      </w:r>
+    </w:p>
+    <w:p>
+      <w:pPr>
+        <w:ind w:firstLine="708"/>
+      </w:pPr>
       <w:bookmarkStart w:id="0" w:name="_GoBack"/>
       <w:bookmarkEnd w:id="0"/>
-    </w:p>
-    <w:p>
-      <w:r>
-        <w:t xml:space="preserve">    </w:t>
-      </w:r>
-      <w:proofErr w:type="spellStart"/>
-      <w:r>
-        <w:t>t_recette.idRecette</w:t>
-      </w:r>
-      <w:proofErr w:type="spellEnd"/>
-      <w:r>
-        <w:t xml:space="preserve"> AS "</w:t>
-      </w:r>
-      <w:proofErr w:type="spellStart"/>
-      <w:r>
-        <w:t>idRecette</w:t>
-      </w:r>
-      <w:proofErr w:type="spellEnd"/>
-      <w:r>
-        <w:t>",</w:t>
-      </w:r>
-    </w:p>
-    <w:p>
-      <w:r>
-        <w:t xml:space="preserve">    </w:t>
-      </w:r>
-      <w:proofErr w:type="spellStart"/>
-      <w:r>
-        <w:t>t_recette.nom</w:t>
-      </w:r>
-      <w:proofErr w:type="spellEnd"/>
-      <w:r>
-        <w:t xml:space="preserve"> AS "</w:t>
-      </w:r>
-      <w:proofErr w:type="spellStart"/>
-      <w:r>
-        <w:t>nomRecette</w:t>
-      </w:r>
-      <w:proofErr w:type="spellEnd"/>
-      <w:r>
-        <w:t>",</w:t>
-      </w:r>
-    </w:p>
-    <w:p>
-      <w:r>
-        <w:t xml:space="preserve">    </w:t>
-      </w:r>
-      <w:proofErr w:type="spellStart"/>
-      <w:r>
-        <w:t>t_recette.difficulte</w:t>
-      </w:r>
-      <w:proofErr w:type="spellEnd"/>
-      <w:r>
-        <w:t>,</w:t>
-      </w:r>
-    </w:p>
-    <w:p>
-      <w:r>
-        <w:t xml:space="preserve">    </w:t>
-      </w:r>
-      <w:proofErr w:type="spellStart"/>
-      <w:r>
-        <w:t>t_recette.duree</w:t>
-      </w:r>
-      <w:proofErr w:type="spellEnd"/>
-      <w:r>
-        <w:t>,</w:t>
-      </w:r>
-    </w:p>
-    <w:p>
-      <w:r>
-        <w:t xml:space="preserve">    </w:t>
-      </w:r>
-      <w:proofErr w:type="spellStart"/>
-      <w:r>
-        <w:t>t_recette.tempsDePrep</w:t>
-      </w:r>
-      <w:proofErr w:type="spellEnd"/>
-      <w:r>
-        <w:t>,</w:t>
-      </w:r>
-    </w:p>
-    <w:p>
-      <w:r>
-        <w:t xml:space="preserve">    </w:t>
-      </w:r>
-      <w:proofErr w:type="spellStart"/>
-      <w:r>
-        <w:t>t_recette.tempsDeCuisson</w:t>
-      </w:r>
-      <w:proofErr w:type="spellEnd"/>
-      <w:r>
-        <w:t>,</w:t>
-      </w:r>
-    </w:p>
-    <w:p>
-      <w:r>
-        <w:t xml:space="preserve">    </w:t>
-      </w:r>
-      <w:proofErr w:type="spellStart"/>
-      <w:r>
-        <w:t>t_recette.tempsDeRepos</w:t>
-      </w:r>
-      <w:proofErr w:type="spellEnd"/>
-      <w:r>
-        <w:t>,</w:t>
-      </w:r>
-    </w:p>
-    <w:p>
-      <w:r>
-        <w:t xml:space="preserve">    </w:t>
-      </w:r>
-      <w:proofErr w:type="spellStart"/>
-      <w:r>
-        <w:t>t_recette.cout</w:t>
-      </w:r>
-      <w:proofErr w:type="spellEnd"/>
-      <w:r>
-        <w:t>,</w:t>
-      </w:r>
-    </w:p>
-    <w:p>
-      <w:r>
-        <w:t xml:space="preserve">    </w:t>
-      </w:r>
-      <w:proofErr w:type="spellStart"/>
-      <w:r>
-        <w:t>t_recette.image</w:t>
-      </w:r>
-      <w:proofErr w:type="spellEnd"/>
-      <w:r>
-        <w:t>,</w:t>
-      </w:r>
-    </w:p>
-    <w:p>
-      <w:r>
-        <w:t xml:space="preserve">    </w:t>
-      </w:r>
-      <w:proofErr w:type="spellStart"/>
-      <w:r>
-        <w:t>t_repas.nomRepas</w:t>
-      </w:r>
-      <w:proofErr w:type="spellEnd"/>
-      <w:r>
-        <w:t xml:space="preserve"> AS "</w:t>
-      </w:r>
-      <w:proofErr w:type="spellStart"/>
-      <w:r>
-        <w:t>typeDeRepas</w:t>
-      </w:r>
-      <w:proofErr w:type="spellEnd"/>
-      <w:r>
-        <w:t>",</w:t>
-      </w:r>
-    </w:p>
-    <w:p>
-      <w:r>
-        <w:t xml:space="preserve">    </w:t>
-      </w:r>
-      <w:proofErr w:type="spellStart"/>
-      <w:r>
-        <w:t>t_ingredient.nomIngredient</w:t>
-      </w:r>
-      <w:proofErr w:type="spellEnd"/>
-      <w:r>
-        <w:t xml:space="preserve"> AS "</w:t>
-      </w:r>
-      <w:proofErr w:type="spellStart"/>
-      <w:r>
-        <w:t>ingredient</w:t>
-      </w:r>
-      <w:proofErr w:type="spellEnd"/>
-      <w:r>
-        <w:t>",</w:t>
-      </w:r>
-    </w:p>
-    <w:p>
-      <w:r>
-        <w:t xml:space="preserve">    </w:t>
-      </w:r>
       <w:proofErr w:type="spellStart"/>
       <w:r>
         <w:t>t_categorie.nomCategorie</w:t>

</xml_diff>

<commit_message>
connect to new view
</commit_message>
<xml_diff>
--- a/sql.docx
+++ b/sql.docx
@@ -4,332 +4,274 @@
   <w:body>
     <w:p>
       <w:r>
-        <w:t xml:space="preserve">SELECT </w:t>
-      </w:r>
-      <w:r>
-        <w:rPr>
-          <w:b/>
-        </w:rPr>
-        <w:t>DISTINCT</w:t>
-      </w:r>
-    </w:p>
-    <w:p>
-      <w:r>
-        <w:t xml:space="preserve">    t_recette.idRecette AS "idRecette",</w:t>
-      </w:r>
-    </w:p>
-    <w:p>
-      <w:r>
-        <w:t xml:space="preserve">    t_recette.nom AS "nomRecette",</w:t>
-      </w:r>
-    </w:p>
-    <w:p>
-      <w:r>
-        <w:t xml:space="preserve">    t_recette.difficulte,</w:t>
-      </w:r>
-    </w:p>
-    <w:p>
-      <w:r>
-        <w:t xml:space="preserve">    t_recette.duree,</w:t>
-      </w:r>
-    </w:p>
-    <w:p>
-      <w:r>
-        <w:t xml:space="preserve">    t_recette.tempsDePrep,</w:t>
-      </w:r>
-    </w:p>
-    <w:p>
-      <w:r>
-        <w:t xml:space="preserve">    t_recette.tempsDeCuisson,</w:t>
-      </w:r>
-    </w:p>
-    <w:p>
-      <w:r>
-        <w:t xml:space="preserve">    t_recette.tempsDeRepos,</w:t>
-      </w:r>
-    </w:p>
-    <w:p>
-      <w:r>
-        <w:t xml:space="preserve">    t_recette.cout,</w:t>
-      </w:r>
-    </w:p>
-    <w:p>
-      <w:r>
-        <w:t xml:space="preserve">    t_recette.image,</w:t>
-      </w:r>
-    </w:p>
-    <w:p>
-      <w:r>
-        <w:t xml:space="preserve">    t_repas.nomRepas AS "typeDeRepas",</w:t>
-      </w:r>
-    </w:p>
-    <w:p>
-      <w:r>
-        <w:t xml:space="preserve">    t_ingredient.nomIngredient AS "ingredient",</w:t>
-      </w:r>
-    </w:p>
-    <w:p>
-      <w:r>
-        <w:t xml:space="preserve">    t_categorie.nomCategorie AS "categorie"</w:t>
-      </w:r>
-    </w:p>
-    <w:p>
-      <w:r>
-        <w:t>FROM t_recette</w:t>
-      </w:r>
-    </w:p>
-    <w:p>
-      <w:r>
-        <w:tab/>
-        <w:t xml:space="preserve">JOIN t_repasrecette </w:t>
-      </w:r>
-    </w:p>
-    <w:p>
-      <w:r>
-        <w:t xml:space="preserve">    </w:t>
-      </w:r>
-      <w:r>
-        <w:tab/>
-        <w:t>ON t_recette.idRecette = t_repasrecette.idRecette</w:t>
-      </w:r>
-    </w:p>
-    <w:p>
-      <w:r>
-        <w:t xml:space="preserve">    JOIN t_repas</w:t>
-      </w:r>
-    </w:p>
-    <w:p>
-      <w:r>
-        <w:t xml:space="preserve">    </w:t>
-      </w:r>
-      <w:r>
-        <w:tab/>
-        <w:t>ON t_repasrecette.idRepas = t_repas.idRepas</w:t>
-      </w:r>
-    </w:p>
-    <w:p>
-      <w:r>
-        <w:t xml:space="preserve">    JOIN t_categorierecette</w:t>
-      </w:r>
-    </w:p>
-    <w:p>
-      <w:r>
-        <w:t xml:space="preserve">    </w:t>
-      </w:r>
-      <w:r>
-        <w:tab/>
-        <w:t>ON t_recette.idRecette = t_categorierecette.idRecette</w:t>
-      </w:r>
-    </w:p>
-    <w:p>
-      <w:r>
-        <w:t xml:space="preserve">    JOIN t_categorie</w:t>
-      </w:r>
-    </w:p>
-    <w:p>
-      <w:r>
-        <w:t xml:space="preserve">    </w:t>
-      </w:r>
-      <w:r>
-        <w:tab/>
-        <w:t>ON t_categorierecette.idCategorie = t_categorie.idCategorie</w:t>
-      </w:r>
-    </w:p>
-    <w:p>
-      <w:r>
-        <w:t xml:space="preserve">    JOIN t_ingredientrecette</w:t>
-      </w:r>
-    </w:p>
-    <w:p>
-      <w:r>
-        <w:t xml:space="preserve">    </w:t>
-      </w:r>
-      <w:r>
-        <w:tab/>
-        <w:t>ON t_recette.idRecette = t_ingredientrecette.idRecette</w:t>
-      </w:r>
-    </w:p>
-    <w:p>
-      <w:r>
-        <w:t xml:space="preserve">    JOIN t_ingredient</w:t>
-      </w:r>
-    </w:p>
-    <w:p>
-      <w:r>
-        <w:t xml:space="preserve">    </w:t>
-      </w:r>
-      <w:r>
-        <w:tab/>
-        <w:t>ON t_ingredientrecette.idIngredient = t_ingredient.idIngredient</w:t>
-      </w:r>
-    </w:p>
-    <w:p>
-      <w:r>
-        <w:t xml:space="preserve">    JOIN t_etapes</w:t>
-      </w:r>
-    </w:p>
-    <w:p>
-      <w:r>
-        <w:t xml:space="preserve">    </w:t>
-      </w:r>
-      <w:r>
-        <w:tab/>
-        <w:t>ON t_recette.idRecette = t_etapes.idRecette</w:t>
-      </w:r>
-    </w:p>
-    <w:p/>
-    <w:p/>
-    <w:p/>
-    <w:p>
-      <w:r>
-        <w:lastRenderedPageBreak/>
-        <w:t xml:space="preserve">Pour créer une vue : </w:t>
-      </w:r>
-    </w:p>
-    <w:p/>
-    <w:p>
-      <w:pPr>
-        <w:rPr>
-          <w:lang w:val="en-GB"/>
-        </w:rPr>
-      </w:pPr>
-      <w:r>
-        <w:rPr>
-          <w:lang w:val="en-GB"/>
-        </w:rPr>
+        <w:t xml:space="preserve">Pour créer la vue : </w:t>
+      </w:r>
+    </w:p>
+    <w:p>
+      <w:r>
         <w:t xml:space="preserve">CREATE VIEW </w:t>
       </w:r>
-      <w:r>
-        <w:rPr>
-          <w:lang w:val="en-GB"/>
-        </w:rPr>
+      <w:proofErr w:type="spellStart"/>
+      <w:r>
         <w:t>view_recettes</w:t>
+      </w:r>
+      <w:proofErr w:type="spellEnd"/>
+      <w:r>
+        <w:t xml:space="preserve"> AS</w:t>
+      </w:r>
+    </w:p>
+    <w:p>
+      <w:r>
+        <w:t>SELECT DISTINCT</w:t>
+      </w:r>
+    </w:p>
+    <w:p>
+      <w:pPr>
+        <w:ind w:firstLine="708"/>
+      </w:pPr>
+      <w:proofErr w:type="spellStart"/>
+      <w:r>
+        <w:t>t_recette.idRecette</w:t>
+      </w:r>
+      <w:proofErr w:type="spellEnd"/>
+      <w:r>
+        <w:t xml:space="preserve"> AS "</w:t>
+      </w:r>
+      <w:proofErr w:type="spellStart"/>
+      <w:r>
+        <w:t>idRecette</w:t>
+      </w:r>
+      <w:proofErr w:type="spellEnd"/>
+      <w:r>
+        <w:t>",</w:t>
+      </w:r>
+    </w:p>
+    <w:p>
+      <w:pPr>
+        <w:ind w:firstLine="708"/>
+      </w:pPr>
+      <w:proofErr w:type="spellStart"/>
+      <w:r>
+        <w:t>t_recette.nom</w:t>
+      </w:r>
+      <w:proofErr w:type="spellEnd"/>
+      <w:r>
+        <w:t xml:space="preserve"> AS "</w:t>
+      </w:r>
+      <w:proofErr w:type="spellStart"/>
+      <w:r>
+        <w:t>nomRecette</w:t>
+      </w:r>
+      <w:proofErr w:type="spellEnd"/>
+      <w:r>
+        <w:t>",</w:t>
+      </w:r>
+    </w:p>
+    <w:p>
+      <w:pPr>
+        <w:ind w:firstLine="708"/>
+      </w:pPr>
+      <w:proofErr w:type="spellStart"/>
+      <w:r>
+        <w:t>t_recette.difficulte</w:t>
+      </w:r>
+      <w:proofErr w:type="spellEnd"/>
+      <w:r>
+        <w:t>,</w:t>
+      </w:r>
+    </w:p>
+    <w:p>
+      <w:pPr>
+        <w:ind w:firstLine="708"/>
+      </w:pPr>
+      <w:proofErr w:type="spellStart"/>
+      <w:r>
+        <w:t>t_recette.duree</w:t>
+      </w:r>
+      <w:proofErr w:type="spellEnd"/>
+      <w:r>
+        <w:t>,</w:t>
+      </w:r>
+    </w:p>
+    <w:p>
+      <w:pPr>
+        <w:ind w:firstLine="708"/>
+      </w:pPr>
+      <w:proofErr w:type="spellStart"/>
+      <w:r>
+        <w:t>t_recette.tempsDePrep</w:t>
+      </w:r>
+      <w:proofErr w:type="spellEnd"/>
+      <w:r>
+        <w:t>,</w:t>
+      </w:r>
+    </w:p>
+    <w:p>
+      <w:pPr>
+        <w:ind w:firstLine="708"/>
+      </w:pPr>
+      <w:proofErr w:type="spellStart"/>
+      <w:r>
+        <w:t>t_recette.tempsDeCuisson</w:t>
+      </w:r>
+      <w:proofErr w:type="spellEnd"/>
+      <w:r>
+        <w:t>,</w:t>
+      </w:r>
+    </w:p>
+    <w:p>
+      <w:pPr>
+        <w:ind w:firstLine="708"/>
+      </w:pPr>
+      <w:proofErr w:type="spellStart"/>
+      <w:r>
+        <w:t>t_recette.tempsDeRepos</w:t>
+      </w:r>
+      <w:proofErr w:type="spellEnd"/>
+      <w:r>
+        <w:t>,</w:t>
+      </w:r>
+    </w:p>
+    <w:p>
+      <w:pPr>
+        <w:ind w:firstLine="708"/>
+      </w:pPr>
+      <w:proofErr w:type="spellStart"/>
+      <w:r>
+        <w:t>t_recette.cout</w:t>
+      </w:r>
+      <w:proofErr w:type="spellEnd"/>
+      <w:r>
+        <w:t>,</w:t>
+      </w:r>
+    </w:p>
+    <w:p>
+      <w:pPr>
+        <w:ind w:firstLine="708"/>
+      </w:pPr>
+      <w:proofErr w:type="spellStart"/>
+      <w:r>
+        <w:t>t_recette.image</w:t>
+      </w:r>
+      <w:proofErr w:type="spellEnd"/>
+      <w:r>
+        <w:t>,</w:t>
+      </w:r>
+    </w:p>
+    <w:p>
+      <w:pPr>
+        <w:ind w:firstLine="708"/>
+      </w:pPr>
+      <w:proofErr w:type="spellStart"/>
+      <w:r>
+        <w:t>t_repas.nomRepas</w:t>
+      </w:r>
+      <w:proofErr w:type="spellEnd"/>
+      <w:r>
+        <w:t xml:space="preserve"> AS "</w:t>
+      </w:r>
+      <w:proofErr w:type="spellStart"/>
+      <w:r>
+        <w:t>typeDeRepas</w:t>
+      </w:r>
+      <w:proofErr w:type="spellEnd"/>
+      <w:r>
+        <w:t>",</w:t>
+      </w:r>
+    </w:p>
+    <w:p>
+      <w:pPr>
+        <w:ind w:firstLine="708"/>
+      </w:pPr>
+      <w:proofErr w:type="spellStart"/>
+      <w:r>
+        <w:t>t_etapes.descri</w:t>
+      </w:r>
+      <w:r>
+        <w:t>p</w:t>
       </w:r>
       <w:bookmarkStart w:id="0" w:name="_GoBack"/>
       <w:bookmarkEnd w:id="0"/>
       <w:r>
-        <w:rPr>
-          <w:lang w:val="en-GB"/>
-        </w:rPr>
-        <w:t xml:space="preserve"> AS</w:t>
-      </w:r>
-    </w:p>
-    <w:p>
-      <w:r>
-        <w:t>SELECT DISTINCT</w:t>
-      </w:r>
-    </w:p>
-    <w:p>
-      <w:pPr>
-        <w:ind w:firstLine="708"/>
-      </w:pPr>
-      <w:r>
-        <w:t>t_recette.idRecette AS "idRecette",</w:t>
-      </w:r>
-    </w:p>
-    <w:p>
-      <w:pPr>
-        <w:ind w:firstLine="708"/>
-      </w:pPr>
-      <w:r>
-        <w:t>t_recette.nom AS "nomRecette",</w:t>
-      </w:r>
-    </w:p>
-    <w:p>
-      <w:pPr>
-        <w:ind w:firstLine="708"/>
-      </w:pPr>
-      <w:r>
-        <w:t>t_recette.difficulte,</w:t>
-      </w:r>
-    </w:p>
-    <w:p>
-      <w:pPr>
-        <w:ind w:firstLine="708"/>
-      </w:pPr>
-      <w:r>
-        <w:t>t</w:t>
-      </w:r>
-      <w:r>
-        <w:t>_recette.duree,</w:t>
-      </w:r>
-    </w:p>
-    <w:p>
-      <w:pPr>
-        <w:ind w:firstLine="708"/>
-      </w:pPr>
-      <w:r>
-        <w:t>t_recette.tempsDePrep,</w:t>
-      </w:r>
-    </w:p>
-    <w:p>
-      <w:pPr>
-        <w:ind w:firstLine="708"/>
-      </w:pPr>
-      <w:r>
-        <w:t>t</w:t>
-      </w:r>
-      <w:r>
-        <w:t>_recette.tempsDeCuisson,</w:t>
-      </w:r>
-    </w:p>
-    <w:p>
-      <w:pPr>
-        <w:ind w:firstLine="708"/>
-      </w:pPr>
-      <w:r>
-        <w:t>t_recette.tempsDeRepos,</w:t>
-      </w:r>
-    </w:p>
-    <w:p>
-      <w:pPr>
-        <w:ind w:firstLine="708"/>
-      </w:pPr>
-      <w:r>
-        <w:t>t_recette.cout,</w:t>
-      </w:r>
-    </w:p>
-    <w:p>
-      <w:pPr>
-        <w:ind w:firstLine="708"/>
-      </w:pPr>
-      <w:r>
-        <w:t>t_recette.image,</w:t>
-      </w:r>
-    </w:p>
-    <w:p>
-      <w:pPr>
-        <w:ind w:firstLine="708"/>
-      </w:pPr>
-      <w:r>
-        <w:t>t_repas.nomRepas AS "typeDeRepas",</w:t>
-      </w:r>
-    </w:p>
-    <w:p>
-      <w:pPr>
-        <w:ind w:firstLine="708"/>
-      </w:pPr>
-      <w:r>
-        <w:t>t_ingredient.nomIngredient AS "ingredient",</w:t>
-      </w:r>
-    </w:p>
-    <w:p>
-      <w:pPr>
-        <w:ind w:firstLine="708"/>
-      </w:pPr>
-      <w:r>
-        <w:t>t_categorie.nomCategorie AS "categorie"</w:t>
-      </w:r>
-    </w:p>
-    <w:p>
-      <w:r>
-        <w:t>FROM t_recette</w:t>
-      </w:r>
+        <w:t>tEtapes</w:t>
+      </w:r>
+      <w:proofErr w:type="spellEnd"/>
+      <w:r>
+        <w:t xml:space="preserve"> AS "</w:t>
+      </w:r>
+      <w:proofErr w:type="spellStart"/>
+      <w:r>
+        <w:t>etapes</w:t>
+      </w:r>
+      <w:proofErr w:type="spellEnd"/>
+      <w:r>
+        <w:t>",</w:t>
+      </w:r>
+    </w:p>
+    <w:p>
+      <w:pPr>
+        <w:ind w:firstLine="708"/>
+      </w:pPr>
+      <w:proofErr w:type="spellStart"/>
+      <w:r>
+        <w:t>t_ingredient.nomIngredient</w:t>
+      </w:r>
+      <w:proofErr w:type="spellEnd"/>
+      <w:r>
+        <w:t xml:space="preserve"> AS "</w:t>
+      </w:r>
+      <w:proofErr w:type="spellStart"/>
+      <w:r>
+        <w:t>ingredient</w:t>
+      </w:r>
+      <w:proofErr w:type="spellEnd"/>
+      <w:r>
+        <w:t>",</w:t>
+      </w:r>
+    </w:p>
+    <w:p>
+      <w:pPr>
+        <w:ind w:firstLine="708"/>
+      </w:pPr>
+      <w:proofErr w:type="spellStart"/>
+      <w:r>
+        <w:t>t_categorie.nomCategorie</w:t>
+      </w:r>
+      <w:proofErr w:type="spellEnd"/>
+      <w:r>
+        <w:t xml:space="preserve"> AS "</w:t>
+      </w:r>
+      <w:proofErr w:type="spellStart"/>
+      <w:r>
+        <w:t>categorie</w:t>
+      </w:r>
+      <w:proofErr w:type="spellEnd"/>
+      <w:r>
+        <w:t>"</w:t>
+      </w:r>
+    </w:p>
+    <w:p>
+      <w:r>
+        <w:t xml:space="preserve">FROM </w:t>
+      </w:r>
+      <w:proofErr w:type="spellStart"/>
+      <w:r>
+        <w:t>t_recette</w:t>
+      </w:r>
+      <w:proofErr w:type="spellEnd"/>
     </w:p>
     <w:p>
       <w:r>
         <w:tab/>
-        <w:t xml:space="preserve">JOIN t_repasrecette </w:t>
+        <w:t xml:space="preserve">JOIN </w:t>
+      </w:r>
+      <w:proofErr w:type="spellStart"/>
+      <w:r>
+        <w:t>t_repasrecette</w:t>
+      </w:r>
+      <w:proofErr w:type="spellEnd"/>
+      <w:r>
+        <w:t xml:space="preserve"> </w:t>
       </w:r>
     </w:p>
     <w:p>
@@ -338,13 +280,31 @@
       </w:r>
       <w:r>
         <w:tab/>
-        <w:t>ON t_recette.idRecette = t_repasrecette.idRecette</w:t>
-      </w:r>
-    </w:p>
-    <w:p>
-      <w:r>
-        <w:t xml:space="preserve">    JOIN t_repas</w:t>
-      </w:r>
+        <w:t xml:space="preserve">ON </w:t>
+      </w:r>
+      <w:proofErr w:type="spellStart"/>
+      <w:r>
+        <w:t>t_recette.idRecette</w:t>
+      </w:r>
+      <w:proofErr w:type="spellEnd"/>
+      <w:r>
+        <w:t xml:space="preserve"> = </w:t>
+      </w:r>
+      <w:proofErr w:type="spellStart"/>
+      <w:r>
+        <w:t>t_repasrecette.idRecette</w:t>
+      </w:r>
+      <w:proofErr w:type="spellEnd"/>
+    </w:p>
+    <w:p>
+      <w:r>
+        <w:t xml:space="preserve">    JOIN </w:t>
+      </w:r>
+      <w:proofErr w:type="spellStart"/>
+      <w:r>
+        <w:t>t_repas</w:t>
+      </w:r>
+      <w:proofErr w:type="spellEnd"/>
     </w:p>
     <w:p>
       <w:r>
@@ -352,13 +312,31 @@
       </w:r>
       <w:r>
         <w:tab/>
-        <w:t>ON t_repasrecette.idRepas = t_repas.idRepas</w:t>
-      </w:r>
-    </w:p>
-    <w:p>
-      <w:r>
-        <w:t xml:space="preserve">    JOIN t_categorierecette</w:t>
-      </w:r>
+        <w:t xml:space="preserve">ON </w:t>
+      </w:r>
+      <w:proofErr w:type="spellStart"/>
+      <w:r>
+        <w:t>t_repasrecette.idRepas</w:t>
+      </w:r>
+      <w:proofErr w:type="spellEnd"/>
+      <w:r>
+        <w:t xml:space="preserve"> = </w:t>
+      </w:r>
+      <w:proofErr w:type="spellStart"/>
+      <w:r>
+        <w:t>t_repas.idRepas</w:t>
+      </w:r>
+      <w:proofErr w:type="spellEnd"/>
+    </w:p>
+    <w:p>
+      <w:r>
+        <w:t xml:space="preserve">    JOIN </w:t>
+      </w:r>
+      <w:proofErr w:type="spellStart"/>
+      <w:r>
+        <w:t>t_categorierecette</w:t>
+      </w:r>
+      <w:proofErr w:type="spellEnd"/>
     </w:p>
     <w:p>
       <w:r>
@@ -366,13 +344,31 @@
       </w:r>
       <w:r>
         <w:tab/>
-        <w:t>ON t_recette.idRecette = t_categorierecette.idRecette</w:t>
-      </w:r>
-    </w:p>
-    <w:p>
-      <w:r>
-        <w:t xml:space="preserve">    JOIN t_categorie</w:t>
-      </w:r>
+        <w:t xml:space="preserve">ON </w:t>
+      </w:r>
+      <w:proofErr w:type="spellStart"/>
+      <w:r>
+        <w:t>t_recette.idRecette</w:t>
+      </w:r>
+      <w:proofErr w:type="spellEnd"/>
+      <w:r>
+        <w:t xml:space="preserve"> = </w:t>
+      </w:r>
+      <w:proofErr w:type="spellStart"/>
+      <w:r>
+        <w:t>t_categorierecette.idRecette</w:t>
+      </w:r>
+      <w:proofErr w:type="spellEnd"/>
+    </w:p>
+    <w:p>
+      <w:r>
+        <w:t xml:space="preserve">    JOIN </w:t>
+      </w:r>
+      <w:proofErr w:type="spellStart"/>
+      <w:r>
+        <w:t>t_categorie</w:t>
+      </w:r>
+      <w:proofErr w:type="spellEnd"/>
     </w:p>
     <w:p>
       <w:r>
@@ -380,13 +376,31 @@
       </w:r>
       <w:r>
         <w:tab/>
-        <w:t>ON t_categorierecette.idCategorie = t_categorie.idCategorie</w:t>
-      </w:r>
-    </w:p>
-    <w:p>
-      <w:r>
-        <w:t xml:space="preserve">    JOIN t_ingredientrecette</w:t>
-      </w:r>
+        <w:t xml:space="preserve">ON </w:t>
+      </w:r>
+      <w:proofErr w:type="spellStart"/>
+      <w:r>
+        <w:t>t_categorierecette.idCategorie</w:t>
+      </w:r>
+      <w:proofErr w:type="spellEnd"/>
+      <w:r>
+        <w:t xml:space="preserve"> = </w:t>
+      </w:r>
+      <w:proofErr w:type="spellStart"/>
+      <w:r>
+        <w:t>t_categorie.idCategorie</w:t>
+      </w:r>
+      <w:proofErr w:type="spellEnd"/>
+    </w:p>
+    <w:p>
+      <w:r>
+        <w:t xml:space="preserve">    JOIN </w:t>
+      </w:r>
+      <w:proofErr w:type="spellStart"/>
+      <w:r>
+        <w:t>t_ingredientrecette</w:t>
+      </w:r>
+      <w:proofErr w:type="spellEnd"/>
     </w:p>
     <w:p>
       <w:r>
@@ -394,13 +408,31 @@
       </w:r>
       <w:r>
         <w:tab/>
-        <w:t>ON t_recette.idRecette = t_ingredientrecette.idRecette</w:t>
-      </w:r>
-    </w:p>
-    <w:p>
-      <w:r>
-        <w:t xml:space="preserve">    JOIN t_ingredient</w:t>
-      </w:r>
+        <w:t xml:space="preserve">ON </w:t>
+      </w:r>
+      <w:proofErr w:type="spellStart"/>
+      <w:r>
+        <w:t>t_recette.idRecette</w:t>
+      </w:r>
+      <w:proofErr w:type="spellEnd"/>
+      <w:r>
+        <w:t xml:space="preserve"> = </w:t>
+      </w:r>
+      <w:proofErr w:type="spellStart"/>
+      <w:r>
+        <w:t>t_ingredientrecette.idRecette</w:t>
+      </w:r>
+      <w:proofErr w:type="spellEnd"/>
+    </w:p>
+    <w:p>
+      <w:r>
+        <w:t xml:space="preserve">    JOIN </w:t>
+      </w:r>
+      <w:proofErr w:type="spellStart"/>
+      <w:r>
+        <w:t>t_ingredient</w:t>
+      </w:r>
+      <w:proofErr w:type="spellEnd"/>
     </w:p>
     <w:p>
       <w:r>
@@ -408,13 +440,31 @@
       </w:r>
       <w:r>
         <w:tab/>
-        <w:t>ON t_ingredientrecette.idIngredient = t_ingredient.idIngredient</w:t>
-      </w:r>
-    </w:p>
-    <w:p>
-      <w:r>
-        <w:t xml:space="preserve">    JOIN t_etapes</w:t>
-      </w:r>
+        <w:t xml:space="preserve">ON </w:t>
+      </w:r>
+      <w:proofErr w:type="spellStart"/>
+      <w:r>
+        <w:t>t_ingredientrecette.idIngredient</w:t>
+      </w:r>
+      <w:proofErr w:type="spellEnd"/>
+      <w:r>
+        <w:t xml:space="preserve"> = </w:t>
+      </w:r>
+      <w:proofErr w:type="spellStart"/>
+      <w:r>
+        <w:t>t_ingredient.idIngredient</w:t>
+      </w:r>
+      <w:proofErr w:type="spellEnd"/>
+    </w:p>
+    <w:p>
+      <w:r>
+        <w:t xml:space="preserve">    JOIN </w:t>
+      </w:r>
+      <w:proofErr w:type="spellStart"/>
+      <w:r>
+        <w:t>t_etapes</w:t>
+      </w:r>
+      <w:proofErr w:type="spellEnd"/>
     </w:p>
     <w:p>
       <w:r>
@@ -422,8 +472,21 @@
       </w:r>
       <w:r>
         <w:tab/>
-        <w:t>ON t_recette.idRecette = t_etapes.idRecette</w:t>
-      </w:r>
+        <w:t xml:space="preserve">ON </w:t>
+      </w:r>
+      <w:proofErr w:type="spellStart"/>
+      <w:r>
+        <w:t>t_recette.idRecette</w:t>
+      </w:r>
+      <w:proofErr w:type="spellEnd"/>
+      <w:r>
+        <w:t xml:space="preserve"> = </w:t>
+      </w:r>
+      <w:proofErr w:type="spellStart"/>
+      <w:r>
+        <w:t>t_etapes.idRecette</w:t>
+      </w:r>
+      <w:proofErr w:type="spellEnd"/>
     </w:p>
     <w:sectPr>
       <w:pgSz w:w="11906" w:h="16838"/>
@@ -828,6 +891,7 @@
   <w:style w:type="paragraph" w:default="1" w:styleId="Normal">
     <w:name w:val="Normal"/>
     <w:qFormat/>
+    <w:rsid w:val="00405C1D"/>
   </w:style>
   <w:style w:type="character" w:default="1" w:styleId="DefaultParagraphFont">
     <w:name w:val="Default Paragraph Font"/>

</xml_diff>

<commit_message>
Updated view with new tables
</commit_message>
<xml_diff>
--- a/sql.docx
+++ b/sql.docx
@@ -3,250 +3,293 @@
 <w:document xmlns:wpc="http://schemas.microsoft.com/office/word/2010/wordprocessingCanvas" xmlns:cx="http://schemas.microsoft.com/office/drawing/2014/chartex" xmlns:mc="http://schemas.openxmlformats.org/markup-compatibility/2006" xmlns:o="urn:schemas-microsoft-com:office:office" xmlns:r="http://schemas.openxmlformats.org/officeDocument/2006/relationships" xmlns:m="http://schemas.openxmlformats.org/officeDocument/2006/math" xmlns:v="urn:schemas-microsoft-com:vml" xmlns:wp14="http://schemas.microsoft.com/office/word/2010/wordprocessingDrawing" xmlns:wp="http://schemas.openxmlformats.org/drawingml/2006/wordprocessingDrawing" xmlns:w10="urn:schemas-microsoft-com:office:word" xmlns:w="http://schemas.openxmlformats.org/wordprocessingml/2006/main" xmlns:w14="http://schemas.microsoft.com/office/word/2010/wordml" xmlns:w15="http://schemas.microsoft.com/office/word/2012/wordml" xmlns:w16se="http://schemas.microsoft.com/office/word/2015/wordml/symex" xmlns:wpg="http://schemas.microsoft.com/office/word/2010/wordprocessingGroup" xmlns:wpi="http://schemas.microsoft.com/office/word/2010/wordprocessingInk" xmlns:wne="http://schemas.microsoft.com/office/word/2006/wordml" xmlns:wps="http://schemas.microsoft.com/office/word/2010/wordprocessingShape" mc:Ignorable="w14 w15 w16se wp14">
   <w:body>
     <w:p>
-      <w:r>
-        <w:t xml:space="preserve">Pour créer la vue : </w:t>
-      </w:r>
-    </w:p>
-    <w:p>
-      <w:r>
+      <w:pPr>
+        <w:rPr>
+          <w:b/>
+        </w:rPr>
+      </w:pPr>
+      <w:r>
+        <w:rPr>
+          <w:b/>
+        </w:rPr>
+        <w:t>AVEC LES NOUVEAUX TABLEAUX TEMPS ET TEMPSRECETTE</w:t>
+      </w:r>
+    </w:p>
+    <w:p>
+      <w:pPr>
+        <w:rPr>
+          <w:lang w:val="en-GB"/>
+        </w:rPr>
+      </w:pPr>
+      <w:r>
+        <w:rPr>
+          <w:lang w:val="en-GB"/>
+        </w:rPr>
         <w:t xml:space="preserve">CREATE VIEW </w:t>
       </w:r>
       <w:proofErr w:type="spellStart"/>
       <w:r>
-        <w:t>view_recettes</w:t>
-      </w:r>
-      <w:proofErr w:type="spellEnd"/>
-      <w:r>
+        <w:rPr>
+          <w:lang w:val="en-GB"/>
+        </w:rPr>
+        <w:t>view_cook</w:t>
+      </w:r>
+      <w:proofErr w:type="spellEnd"/>
+      <w:r>
+        <w:rPr>
+          <w:lang w:val="en-GB"/>
+        </w:rPr>
         <w:t xml:space="preserve"> AS</w:t>
       </w:r>
     </w:p>
     <w:p>
-      <w:r>
+      <w:pPr>
+        <w:rPr>
+          <w:lang w:val="en-GB"/>
+        </w:rPr>
+      </w:pPr>
+      <w:r>
+        <w:rPr>
+          <w:lang w:val="en-GB"/>
+        </w:rPr>
         <w:t>SELECT DISTINCT</w:t>
       </w:r>
     </w:p>
     <w:p>
+      <w:proofErr w:type="spellStart"/>
+      <w:r>
+        <w:t>t_recette.idRecette</w:t>
+      </w:r>
+      <w:proofErr w:type="spellEnd"/>
+      <w:r>
+        <w:t xml:space="preserve"> AS "</w:t>
+      </w:r>
+      <w:proofErr w:type="spellStart"/>
+      <w:r>
+        <w:t>idRecette</w:t>
+      </w:r>
+      <w:proofErr w:type="spellEnd"/>
+      <w:r>
+        <w:t>",</w:t>
+      </w:r>
+    </w:p>
+    <w:p>
+      <w:proofErr w:type="spellStart"/>
+      <w:r>
+        <w:t>t_recette.nom</w:t>
+      </w:r>
+      <w:proofErr w:type="spellEnd"/>
+      <w:r>
+        <w:t xml:space="preserve"> AS "</w:t>
+      </w:r>
+      <w:proofErr w:type="spellStart"/>
+      <w:r>
+        <w:t>nomRecette</w:t>
+      </w:r>
+      <w:proofErr w:type="spellEnd"/>
+      <w:r>
+        <w:t>",</w:t>
+      </w:r>
+    </w:p>
+    <w:p>
+      <w:proofErr w:type="spellStart"/>
+      <w:r>
+        <w:t>t_recette.difficulte</w:t>
+      </w:r>
+      <w:proofErr w:type="spellEnd"/>
+      <w:r>
+        <w:t>,</w:t>
+      </w:r>
+    </w:p>
+    <w:p>
       <w:pPr>
-        <w:ind w:firstLine="708"/>
+        <w:rPr>
+          <w:b/>
+        </w:rPr>
       </w:pPr>
       <w:proofErr w:type="spellStart"/>
       <w:r>
-        <w:t>t_recette.idRecette</w:t>
-      </w:r>
-      <w:proofErr w:type="spellEnd"/>
-      <w:r>
+        <w:rPr>
+          <w:b/>
+        </w:rPr>
+        <w:t>t_recette.duree</w:t>
+      </w:r>
+      <w:proofErr w:type="spellEnd"/>
+      <w:r>
+        <w:rPr>
+          <w:b/>
+        </w:rPr>
         <w:t xml:space="preserve"> AS "</w:t>
       </w:r>
       <w:proofErr w:type="spellStart"/>
       <w:r>
-        <w:t>idRecette</w:t>
-      </w:r>
-      <w:proofErr w:type="spellEnd"/>
-      <w:r>
+        <w:rPr>
+          <w:b/>
+        </w:rPr>
+        <w:t>tempsTotalMinutes</w:t>
+      </w:r>
+      <w:proofErr w:type="spellEnd"/>
+      <w:r>
+        <w:rPr>
+          <w:b/>
+        </w:rPr>
         <w:t>",</w:t>
       </w:r>
     </w:p>
     <w:p>
+      <w:proofErr w:type="spellStart"/>
+      <w:r>
+        <w:t>t_recette.tempsDePrep</w:t>
+      </w:r>
+      <w:proofErr w:type="spellEnd"/>
+      <w:r>
+        <w:t>,</w:t>
+      </w:r>
+    </w:p>
+    <w:p>
+      <w:proofErr w:type="spellStart"/>
+      <w:r>
+        <w:t>t_recette.tempsDeCuisson</w:t>
+      </w:r>
+      <w:proofErr w:type="spellEnd"/>
+      <w:r>
+        <w:t>,</w:t>
+      </w:r>
+    </w:p>
+    <w:p>
+      <w:proofErr w:type="spellStart"/>
+      <w:r>
+        <w:t>t_recette.tempsDeRepos</w:t>
+      </w:r>
+      <w:proofErr w:type="spellEnd"/>
+      <w:r>
+        <w:t>,</w:t>
+      </w:r>
+    </w:p>
+    <w:p>
+      <w:proofErr w:type="spellStart"/>
+      <w:r>
+        <w:t>t_recette.cout</w:t>
+      </w:r>
+      <w:proofErr w:type="spellEnd"/>
+      <w:r>
+        <w:t>,</w:t>
+      </w:r>
+    </w:p>
+    <w:p>
+      <w:proofErr w:type="spellStart"/>
+      <w:r>
+        <w:t>t_recette.image</w:t>
+      </w:r>
+      <w:proofErr w:type="spellEnd"/>
+      <w:r>
+        <w:t>,</w:t>
+      </w:r>
+    </w:p>
+    <w:p>
+      <w:proofErr w:type="spellStart"/>
+      <w:r>
+        <w:t>t_repas.nomRepas</w:t>
+      </w:r>
+      <w:proofErr w:type="spellEnd"/>
+      <w:r>
+        <w:t xml:space="preserve"> AS "</w:t>
+      </w:r>
+      <w:proofErr w:type="spellStart"/>
+      <w:r>
+        <w:t>typeDeRepas</w:t>
+      </w:r>
+      <w:proofErr w:type="spellEnd"/>
+      <w:r>
+        <w:t>",</w:t>
+      </w:r>
+    </w:p>
+    <w:p>
+      <w:proofErr w:type="spellStart"/>
+      <w:r>
+        <w:t>t_etapes.descriptEtapes</w:t>
+      </w:r>
+      <w:proofErr w:type="spellEnd"/>
+      <w:r>
+        <w:t xml:space="preserve"> AS "</w:t>
+      </w:r>
+      <w:proofErr w:type="spellStart"/>
+      <w:r>
+        <w:t>etapes</w:t>
+      </w:r>
+      <w:proofErr w:type="spellEnd"/>
+      <w:r>
+        <w:t>",</w:t>
+      </w:r>
+    </w:p>
+    <w:p>
+      <w:proofErr w:type="spellStart"/>
+      <w:r>
+        <w:t>t_ingredient.nomIngredient</w:t>
+      </w:r>
+      <w:proofErr w:type="spellEnd"/>
+      <w:r>
+        <w:t xml:space="preserve"> AS "</w:t>
+      </w:r>
+      <w:proofErr w:type="spellStart"/>
+      <w:r>
+        <w:t>ingredient</w:t>
+      </w:r>
+      <w:proofErr w:type="spellEnd"/>
+      <w:r>
+        <w:t>",</w:t>
+      </w:r>
+    </w:p>
+    <w:p>
+      <w:proofErr w:type="spellStart"/>
+      <w:r>
+        <w:t>t_categorie.nomCategorie</w:t>
+      </w:r>
+      <w:proofErr w:type="spellEnd"/>
+      <w:r>
+        <w:t xml:space="preserve"> AS "</w:t>
+      </w:r>
+      <w:proofErr w:type="spellStart"/>
+      <w:r>
+        <w:t>categorie</w:t>
+      </w:r>
+      <w:proofErr w:type="spellEnd"/>
+      <w:r>
+        <w:t>",</w:t>
+      </w:r>
+    </w:p>
+    <w:p>
       <w:pPr>
-        <w:ind w:firstLine="708"/>
+        <w:rPr>
+          <w:b/>
+        </w:rPr>
       </w:pPr>
       <w:proofErr w:type="spellStart"/>
       <w:r>
-        <w:t>t_recette.nom</w:t>
-      </w:r>
-      <w:proofErr w:type="spellEnd"/>
-      <w:r>
+        <w:rPr>
+          <w:b/>
+        </w:rPr>
+        <w:t>t_temps.dureeTemps</w:t>
+      </w:r>
+      <w:proofErr w:type="spellEnd"/>
+      <w:r>
+        <w:rPr>
+          <w:b/>
+        </w:rPr>
         <w:t xml:space="preserve"> AS "</w:t>
       </w:r>
       <w:proofErr w:type="spellStart"/>
       <w:r>
-        <w:t>nomRecette</w:t>
-      </w:r>
-      <w:proofErr w:type="spellEnd"/>
-      <w:r>
-        <w:t>",</w:t>
-      </w:r>
-    </w:p>
-    <w:p>
-      <w:pPr>
-        <w:ind w:firstLine="708"/>
-      </w:pPr>
-      <w:proofErr w:type="spellStart"/>
-      <w:r>
-        <w:t>t_recette.difficulte</w:t>
-      </w:r>
-      <w:proofErr w:type="spellEnd"/>
-      <w:r>
-        <w:t>,</w:t>
-      </w:r>
-    </w:p>
-    <w:p>
-      <w:pPr>
-        <w:ind w:firstLine="708"/>
-      </w:pPr>
-      <w:proofErr w:type="spellStart"/>
-      <w:r>
-        <w:t>t_recette.duree</w:t>
-      </w:r>
-      <w:proofErr w:type="spellEnd"/>
-      <w:r>
-        <w:t>,</w:t>
-      </w:r>
-    </w:p>
-    <w:p>
-      <w:pPr>
-        <w:ind w:firstLine="708"/>
-      </w:pPr>
-      <w:proofErr w:type="spellStart"/>
-      <w:r>
-        <w:t>t_recette.tempsDePrep</w:t>
-      </w:r>
-      <w:proofErr w:type="spellEnd"/>
-      <w:r>
-        <w:t>,</w:t>
-      </w:r>
-    </w:p>
-    <w:p>
-      <w:pPr>
-        <w:ind w:firstLine="708"/>
-      </w:pPr>
-      <w:proofErr w:type="spellStart"/>
-      <w:r>
-        <w:t>t_recette.tempsDeCuisson</w:t>
-      </w:r>
-      <w:proofErr w:type="spellEnd"/>
-      <w:r>
-        <w:t>,</w:t>
-      </w:r>
-    </w:p>
-    <w:p>
-      <w:pPr>
-        <w:ind w:firstLine="708"/>
-      </w:pPr>
-      <w:proofErr w:type="spellStart"/>
-      <w:r>
-        <w:t>t_recette.tempsDeRepos</w:t>
-      </w:r>
-      <w:proofErr w:type="spellEnd"/>
-      <w:r>
-        <w:t>,</w:t>
-      </w:r>
-    </w:p>
-    <w:p>
-      <w:pPr>
-        <w:ind w:firstLine="708"/>
-      </w:pPr>
-      <w:proofErr w:type="spellStart"/>
-      <w:r>
-        <w:t>t_recette.cout</w:t>
-      </w:r>
-      <w:proofErr w:type="spellEnd"/>
-      <w:r>
-        <w:t>,</w:t>
-      </w:r>
-    </w:p>
-    <w:p>
-      <w:pPr>
-        <w:ind w:firstLine="708"/>
-      </w:pPr>
-      <w:proofErr w:type="spellStart"/>
-      <w:r>
-        <w:t>t_recette.image</w:t>
-      </w:r>
-      <w:proofErr w:type="spellEnd"/>
-      <w:r>
-        <w:t>,</w:t>
-      </w:r>
-    </w:p>
-    <w:p>
-      <w:pPr>
-        <w:ind w:firstLine="708"/>
-      </w:pPr>
-      <w:proofErr w:type="spellStart"/>
-      <w:r>
-        <w:t>t_repas.nomRepas</w:t>
-      </w:r>
-      <w:proofErr w:type="spellEnd"/>
-      <w:r>
-        <w:t xml:space="preserve"> AS "</w:t>
-      </w:r>
-      <w:proofErr w:type="spellStart"/>
-      <w:r>
-        <w:t>typeDeRepas</w:t>
-      </w:r>
-      <w:proofErr w:type="spellEnd"/>
-      <w:r>
-        <w:t>",</w:t>
-      </w:r>
-    </w:p>
-    <w:p>
-      <w:pPr>
-        <w:ind w:firstLine="708"/>
-      </w:pPr>
-      <w:proofErr w:type="spellStart"/>
-      <w:r>
-        <w:t>t_etapes.descri</w:t>
-      </w:r>
-      <w:r>
-        <w:t>p</w:t>
-      </w:r>
-      <w:bookmarkStart w:id="0" w:name="_GoBack"/>
-      <w:bookmarkEnd w:id="0"/>
-      <w:r>
-        <w:t>tEtapes</w:t>
-      </w:r>
-      <w:proofErr w:type="spellEnd"/>
-      <w:r>
-        <w:t xml:space="preserve"> AS "</w:t>
-      </w:r>
-      <w:proofErr w:type="spellStart"/>
-      <w:r>
-        <w:t>etapes</w:t>
-      </w:r>
-      <w:proofErr w:type="spellEnd"/>
-      <w:r>
-        <w:t>",</w:t>
-      </w:r>
-    </w:p>
-    <w:p>
-      <w:pPr>
-        <w:ind w:firstLine="708"/>
-      </w:pPr>
-      <w:proofErr w:type="spellStart"/>
-      <w:r>
-        <w:t>t_ingredient.nomIngredient</w:t>
-      </w:r>
-      <w:proofErr w:type="spellEnd"/>
-      <w:r>
-        <w:t xml:space="preserve"> AS "</w:t>
-      </w:r>
-      <w:proofErr w:type="spellStart"/>
-      <w:r>
-        <w:t>ingredient</w:t>
-      </w:r>
-      <w:proofErr w:type="spellEnd"/>
-      <w:r>
-        <w:t>",</w:t>
-      </w:r>
-    </w:p>
-    <w:p>
-      <w:pPr>
-        <w:ind w:firstLine="708"/>
-      </w:pPr>
-      <w:proofErr w:type="spellStart"/>
-      <w:r>
-        <w:t>t_categorie.nomCategorie</w:t>
-      </w:r>
-      <w:proofErr w:type="spellEnd"/>
-      <w:r>
-        <w:t xml:space="preserve"> AS "</w:t>
-      </w:r>
-      <w:proofErr w:type="spellStart"/>
-      <w:r>
-        <w:t>categorie</w:t>
-      </w:r>
-      <w:proofErr w:type="spellEnd"/>
-      <w:r>
+        <w:rPr>
+          <w:b/>
+        </w:rPr>
+        <w:t>dureeEnTranche</w:t>
+      </w:r>
+      <w:proofErr w:type="spellEnd"/>
+      <w:r>
+        <w:rPr>
+          <w:b/>
+        </w:rPr>
         <w:t>"</w:t>
       </w:r>
     </w:p>
@@ -468,6 +511,7 @@
     </w:p>
     <w:p>
       <w:r>
+        <w:lastRenderedPageBreak/>
         <w:t xml:space="preserve">    </w:t>
       </w:r>
       <w:r>
@@ -486,6 +530,134 @@
       <w:r>
         <w:t>t_etapes.idRecette</w:t>
       </w:r>
+      <w:proofErr w:type="spellEnd"/>
+    </w:p>
+    <w:p>
+      <w:pPr>
+        <w:rPr>
+          <w:b/>
+        </w:rPr>
+      </w:pPr>
+      <w:bookmarkStart w:id="0" w:name="_GoBack"/>
+      <w:r>
+        <w:rPr>
+          <w:b/>
+        </w:rPr>
+        <w:t xml:space="preserve">    JOIN </w:t>
+      </w:r>
+      <w:proofErr w:type="spellStart"/>
+      <w:r>
+        <w:rPr>
+          <w:b/>
+        </w:rPr>
+        <w:t>t_tempsrecette</w:t>
+      </w:r>
+      <w:proofErr w:type="spellEnd"/>
+    </w:p>
+    <w:p>
+      <w:pPr>
+        <w:rPr>
+          <w:b/>
+        </w:rPr>
+      </w:pPr>
+      <w:r>
+        <w:rPr>
+          <w:b/>
+        </w:rPr>
+        <w:t xml:space="preserve">    </w:t>
+      </w:r>
+      <w:r>
+        <w:rPr>
+          <w:b/>
+        </w:rPr>
+        <w:tab/>
+        <w:t xml:space="preserve">ON </w:t>
+      </w:r>
+      <w:proofErr w:type="spellStart"/>
+      <w:r>
+        <w:rPr>
+          <w:b/>
+        </w:rPr>
+        <w:t>t_recette.idRecette</w:t>
+      </w:r>
+      <w:proofErr w:type="spellEnd"/>
+      <w:r>
+        <w:rPr>
+          <w:b/>
+        </w:rPr>
+        <w:t xml:space="preserve"> = </w:t>
+      </w:r>
+      <w:proofErr w:type="spellStart"/>
+      <w:r>
+        <w:rPr>
+          <w:b/>
+        </w:rPr>
+        <w:t>t_tempsrecette.idRecette</w:t>
+      </w:r>
+      <w:proofErr w:type="spellEnd"/>
+    </w:p>
+    <w:p>
+      <w:pPr>
+        <w:rPr>
+          <w:b/>
+        </w:rPr>
+      </w:pPr>
+      <w:r>
+        <w:rPr>
+          <w:b/>
+        </w:rPr>
+        <w:t xml:space="preserve">    JOIN </w:t>
+      </w:r>
+      <w:proofErr w:type="spellStart"/>
+      <w:r>
+        <w:rPr>
+          <w:b/>
+        </w:rPr>
+        <w:t>t_temps</w:t>
+      </w:r>
+      <w:proofErr w:type="spellEnd"/>
+    </w:p>
+    <w:p>
+      <w:pPr>
+        <w:rPr>
+          <w:b/>
+        </w:rPr>
+      </w:pPr>
+      <w:r>
+        <w:rPr>
+          <w:b/>
+        </w:rPr>
+        <w:t xml:space="preserve">    </w:t>
+      </w:r>
+      <w:r>
+        <w:rPr>
+          <w:b/>
+        </w:rPr>
+        <w:tab/>
+        <w:t xml:space="preserve">ON </w:t>
+      </w:r>
+      <w:proofErr w:type="spellStart"/>
+      <w:r>
+        <w:rPr>
+          <w:b/>
+        </w:rPr>
+        <w:t>t_temps.idTemps</w:t>
+      </w:r>
+      <w:proofErr w:type="spellEnd"/>
+      <w:r>
+        <w:rPr>
+          <w:b/>
+        </w:rPr>
+        <w:t xml:space="preserve"> = </w:t>
+      </w:r>
+      <w:proofErr w:type="spellStart"/>
+      <w:r>
+        <w:rPr>
+          <w:b/>
+        </w:rPr>
+        <w:t>t_tempsrecette.idTemps</w:t>
+      </w:r>
+      <w:bookmarkEnd w:id="0"/>
       <w:proofErr w:type="spellEnd"/>
     </w:p>
     <w:sectPr>

</xml_diff>

<commit_message>
updated view the 12th
</commit_message>
<xml_diff>
--- a/sql.docx
+++ b/sql.docx
@@ -12,7 +12,7 @@
         <w:rPr>
           <w:b/>
         </w:rPr>
-        <w:t>AVEC LES NOUVEAUX TABLEAUX TEMPS ET TEMPSRECETTE</w:t>
+        <w:t>AVEC LES MESURES ET QUANTITES D’INGREDIENTS</w:t>
       </w:r>
     </w:p>
     <w:p>
@@ -102,17 +102,140 @@
       </w:r>
     </w:p>
     <w:p>
+      <w:proofErr w:type="spellStart"/>
+      <w:r>
+        <w:t>t_recette.duree</w:t>
+      </w:r>
+      <w:proofErr w:type="spellEnd"/>
+      <w:r>
+        <w:t xml:space="preserve"> AS "</w:t>
+      </w:r>
+      <w:proofErr w:type="spellStart"/>
+      <w:r>
+        <w:t>tempsTotalMinutes</w:t>
+      </w:r>
+      <w:proofErr w:type="spellEnd"/>
+      <w:r>
+        <w:t>",</w:t>
+      </w:r>
+    </w:p>
+    <w:p>
+      <w:proofErr w:type="spellStart"/>
+      <w:r>
+        <w:t>t_recette.tempsDePrep</w:t>
+      </w:r>
+      <w:proofErr w:type="spellEnd"/>
+      <w:r>
+        <w:t>,</w:t>
+      </w:r>
+    </w:p>
+    <w:p>
+      <w:proofErr w:type="spellStart"/>
+      <w:r>
+        <w:t>t_recette.tempsDeCuisson</w:t>
+      </w:r>
+      <w:proofErr w:type="spellEnd"/>
+      <w:r>
+        <w:t>,</w:t>
+      </w:r>
+    </w:p>
+    <w:p>
+      <w:proofErr w:type="spellStart"/>
+      <w:r>
+        <w:t>t_recette.tempsDeRepos</w:t>
+      </w:r>
+      <w:proofErr w:type="spellEnd"/>
+      <w:r>
+        <w:t>,</w:t>
+      </w:r>
+    </w:p>
+    <w:p>
+      <w:proofErr w:type="spellStart"/>
+      <w:r>
+        <w:t>t_recette.cout</w:t>
+      </w:r>
+      <w:proofErr w:type="spellEnd"/>
+      <w:r>
+        <w:t>,</w:t>
+      </w:r>
+    </w:p>
+    <w:p>
+      <w:proofErr w:type="spellStart"/>
+      <w:r>
+        <w:t>t_recette.image</w:t>
+      </w:r>
+      <w:proofErr w:type="spellEnd"/>
+      <w:r>
+        <w:t>,</w:t>
+      </w:r>
+    </w:p>
+    <w:p>
+      <w:proofErr w:type="spellStart"/>
+      <w:r>
+        <w:t>t_repas.nomRepas</w:t>
+      </w:r>
+      <w:proofErr w:type="spellEnd"/>
+      <w:r>
+        <w:t xml:space="preserve"> AS "</w:t>
+      </w:r>
+      <w:proofErr w:type="spellStart"/>
+      <w:r>
+        <w:t>typeDeRepas</w:t>
+      </w:r>
+      <w:proofErr w:type="spellEnd"/>
+      <w:r>
+        <w:t>",</w:t>
+      </w:r>
+    </w:p>
+    <w:p>
+      <w:proofErr w:type="spellStart"/>
+      <w:r>
+        <w:t>t_etapes.descriptEtapes</w:t>
+      </w:r>
+      <w:proofErr w:type="spellEnd"/>
+      <w:r>
+        <w:t xml:space="preserve"> AS "</w:t>
+      </w:r>
+      <w:proofErr w:type="spellStart"/>
+      <w:r>
+        <w:t>etapes</w:t>
+      </w:r>
+      <w:proofErr w:type="spellEnd"/>
+      <w:r>
+        <w:t>",</w:t>
+      </w:r>
+    </w:p>
+    <w:p>
+      <w:proofErr w:type="spellStart"/>
+      <w:r>
+        <w:t>t_ingredient.nomIngredient</w:t>
+      </w:r>
+      <w:proofErr w:type="spellEnd"/>
+      <w:r>
+        <w:t xml:space="preserve"> AS "</w:t>
+      </w:r>
+      <w:proofErr w:type="spellStart"/>
+      <w:r>
+        <w:t>ingredient</w:t>
+      </w:r>
+      <w:proofErr w:type="spellEnd"/>
+      <w:r>
+        <w:t>",</w:t>
+      </w:r>
+    </w:p>
+    <w:p>
       <w:pPr>
         <w:rPr>
           <w:b/>
         </w:rPr>
       </w:pPr>
+      <w:bookmarkStart w:id="0" w:name="_GoBack"/>
       <w:proofErr w:type="spellStart"/>
       <w:r>
         <w:rPr>
           <w:b/>
         </w:rPr>
-        <w:t>t_recette.duree</w:t>
+        <w:t>t_ingredientrecette.ingredientQuantite</w:t>
       </w:r>
       <w:proofErr w:type="spellEnd"/>
       <w:r>
@@ -126,7 +249,7 @@
         <w:rPr>
           <w:b/>
         </w:rPr>
-        <w:t>tempsTotalMinutes</w:t>
+        <w:t>quantiteIngredient</w:t>
       </w:r>
       <w:proofErr w:type="spellEnd"/>
       <w:r>
@@ -137,77 +260,45 @@
       </w:r>
     </w:p>
     <w:p>
-      <w:proofErr w:type="spellStart"/>
-      <w:r>
-        <w:t>t_recette.tempsDePrep</w:t>
-      </w:r>
-      <w:proofErr w:type="spellEnd"/>
-      <w:r>
-        <w:t>,</w:t>
-      </w:r>
-    </w:p>
-    <w:p>
-      <w:proofErr w:type="spellStart"/>
-      <w:r>
-        <w:t>t_recette.tempsDeCuisson</w:t>
-      </w:r>
-      <w:proofErr w:type="spellEnd"/>
-      <w:r>
-        <w:t>,</w:t>
-      </w:r>
-    </w:p>
-    <w:p>
-      <w:proofErr w:type="spellStart"/>
-      <w:r>
-        <w:t>t_recette.tempsDeRepos</w:t>
-      </w:r>
-      <w:proofErr w:type="spellEnd"/>
-      <w:r>
-        <w:t>,</w:t>
-      </w:r>
-    </w:p>
-    <w:p>
-      <w:proofErr w:type="spellStart"/>
-      <w:r>
-        <w:t>t_recette.cout</w:t>
-      </w:r>
-      <w:proofErr w:type="spellEnd"/>
-      <w:r>
-        <w:t>,</w:t>
-      </w:r>
-    </w:p>
-    <w:p>
-      <w:proofErr w:type="spellStart"/>
-      <w:r>
-        <w:t>t_recette.image</w:t>
-      </w:r>
-      <w:proofErr w:type="spellEnd"/>
-      <w:r>
-        <w:t>,</w:t>
-      </w:r>
-    </w:p>
-    <w:p>
-      <w:proofErr w:type="spellStart"/>
-      <w:r>
-        <w:t>t_repas.nomRepas</w:t>
-      </w:r>
-      <w:proofErr w:type="spellEnd"/>
-      <w:r>
+      <w:pPr>
+        <w:rPr>
+          <w:b/>
+        </w:rPr>
+      </w:pPr>
+      <w:proofErr w:type="spellStart"/>
+      <w:r>
+        <w:rPr>
+          <w:b/>
+        </w:rPr>
+        <w:t>t_ingredientrecette.ingredientMesure</w:t>
+      </w:r>
+      <w:proofErr w:type="spellEnd"/>
+      <w:r>
+        <w:rPr>
+          <w:b/>
+        </w:rPr>
         <w:t xml:space="preserve"> AS "</w:t>
       </w:r>
       <w:proofErr w:type="spellStart"/>
       <w:r>
-        <w:t>typeDeRepas</w:t>
-      </w:r>
-      <w:proofErr w:type="spellEnd"/>
-      <w:r>
+        <w:rPr>
+          <w:b/>
+        </w:rPr>
+        <w:t>mesureIngredient</w:t>
+      </w:r>
+      <w:proofErr w:type="spellEnd"/>
+      <w:r>
+        <w:rPr>
+          <w:b/>
+        </w:rPr>
         <w:t>",</w:t>
       </w:r>
     </w:p>
-    <w:p>
-      <w:proofErr w:type="spellStart"/>
-      <w:r>
-        <w:t>t_etapes.descriptEtapes</w:t>
+    <w:bookmarkEnd w:id="0"/>
+    <w:p>
+      <w:proofErr w:type="spellStart"/>
+      <w:r>
+        <w:t>t_categorie.nomCategorie</w:t>
       </w:r>
       <w:proofErr w:type="spellEnd"/>
       <w:r>
@@ -215,7 +306,7 @@
       </w:r>
       <w:proofErr w:type="spellStart"/>
       <w:r>
-        <w:t>etapes</w:t>
+        <w:t>categorie</w:t>
       </w:r>
       <w:proofErr w:type="spellEnd"/>
       <w:r>
@@ -225,7 +316,7 @@
     <w:p>
       <w:proofErr w:type="spellStart"/>
       <w:r>
-        <w:t>t_ingredient.nomIngredient</w:t>
+        <w:t>t_temps.dureeTemps</w:t>
       </w:r>
       <w:proofErr w:type="spellEnd"/>
       <w:r>
@@ -233,63 +324,10 @@
       </w:r>
       <w:proofErr w:type="spellStart"/>
       <w:r>
-        <w:t>ingredient</w:t>
-      </w:r>
-      <w:proofErr w:type="spellEnd"/>
-      <w:r>
-        <w:t>",</w:t>
-      </w:r>
-    </w:p>
-    <w:p>
-      <w:proofErr w:type="spellStart"/>
-      <w:r>
-        <w:t>t_categorie.nomCategorie</w:t>
-      </w:r>
-      <w:proofErr w:type="spellEnd"/>
-      <w:r>
-        <w:t xml:space="preserve"> AS "</w:t>
-      </w:r>
-      <w:proofErr w:type="spellStart"/>
-      <w:r>
-        <w:t>categorie</w:t>
-      </w:r>
-      <w:proofErr w:type="spellEnd"/>
-      <w:r>
-        <w:t>",</w:t>
-      </w:r>
-    </w:p>
-    <w:p>
-      <w:pPr>
-        <w:rPr>
-          <w:b/>
-        </w:rPr>
-      </w:pPr>
-      <w:proofErr w:type="spellStart"/>
-      <w:r>
-        <w:rPr>
-          <w:b/>
-        </w:rPr>
-        <w:t>t_temps.dureeTemps</w:t>
-      </w:r>
-      <w:proofErr w:type="spellEnd"/>
-      <w:r>
-        <w:rPr>
-          <w:b/>
-        </w:rPr>
-        <w:t xml:space="preserve"> AS "</w:t>
-      </w:r>
-      <w:proofErr w:type="spellStart"/>
-      <w:r>
-        <w:rPr>
-          <w:b/>
-        </w:rPr>
         <w:t>dureeEnTranche</w:t>
       </w:r>
       <w:proofErr w:type="spellEnd"/>
       <w:r>
-        <w:rPr>
-          <w:b/>
-        </w:rPr>
         <w:t>"</w:t>
       </w:r>
     </w:p>
@@ -479,6 +517,7 @@
     </w:p>
     <w:p>
       <w:r>
+        <w:lastRenderedPageBreak/>
         <w:t xml:space="preserve">    </w:t>
       </w:r>
       <w:r>
@@ -511,7 +550,6 @@
     </w:p>
     <w:p>
       <w:r>
-        <w:lastRenderedPageBreak/>
         <w:t xml:space="preserve">    </w:t>
       </w:r>
       <w:r>
@@ -533,131 +571,86 @@
       <w:proofErr w:type="spellEnd"/>
     </w:p>
     <w:p>
-      <w:pPr>
-        <w:rPr>
-          <w:b/>
-        </w:rPr>
-      </w:pPr>
-      <w:bookmarkStart w:id="0" w:name="_GoBack"/>
-      <w:r>
-        <w:rPr>
-          <w:b/>
-        </w:rPr>
+      <w:r>
         <w:t xml:space="preserve">    JOIN </w:t>
       </w:r>
       <w:proofErr w:type="spellStart"/>
       <w:r>
-        <w:rPr>
-          <w:b/>
-        </w:rPr>
         <w:t>t_tempsrecette</w:t>
       </w:r>
       <w:proofErr w:type="spellEnd"/>
     </w:p>
     <w:p>
-      <w:pPr>
-        <w:rPr>
-          <w:b/>
-        </w:rPr>
-      </w:pPr>
-      <w:r>
-        <w:rPr>
-          <w:b/>
-        </w:rPr>
+      <w:r>
         <w:t xml:space="preserve">    </w:t>
       </w:r>
       <w:r>
-        <w:rPr>
-          <w:b/>
-        </w:rPr>
         <w:tab/>
         <w:t xml:space="preserve">ON </w:t>
       </w:r>
       <w:proofErr w:type="spellStart"/>
       <w:r>
+        <w:t>t_recette.idRecette</w:t>
+      </w:r>
+      <w:proofErr w:type="spellEnd"/>
+      <w:r>
+        <w:t xml:space="preserve"> = </w:t>
+      </w:r>
+      <w:proofErr w:type="spellStart"/>
+      <w:r>
+        <w:t>t_tempsrecette.idRecette</w:t>
+      </w:r>
+      <w:proofErr w:type="spellEnd"/>
+    </w:p>
+    <w:p>
+      <w:pPr>
+        <w:rPr>
+          <w:lang w:val="en-GB"/>
+        </w:rPr>
+      </w:pPr>
+      <w:r>
+        <w:t xml:space="preserve">    </w:t>
+      </w:r>
+      <w:r>
+        <w:rPr>
+          <w:lang w:val="en-GB"/>
+        </w:rPr>
+        <w:t xml:space="preserve">JOIN </w:t>
+      </w:r>
+      <w:proofErr w:type="spellStart"/>
+      <w:r>
+        <w:rPr>
+          <w:lang w:val="en-GB"/>
+        </w:rPr>
+        <w:t>t_temps</w:t>
+      </w:r>
+      <w:proofErr w:type="spellEnd"/>
+    </w:p>
+    <w:p>
+      <w:pPr>
         <w:rPr>
           <w:b/>
         </w:rPr>
-        <w:t>t_recette.idRecette</w:t>
-      </w:r>
-      <w:proofErr w:type="spellEnd"/>
-      <w:r>
-        <w:rPr>
-          <w:b/>
-        </w:rPr>
-        <w:t xml:space="preserve"> = </w:t>
-      </w:r>
-      <w:proofErr w:type="spellStart"/>
-      <w:r>
-        <w:rPr>
-          <w:b/>
-        </w:rPr>
-        <w:t>t_tempsrecette.idRecette</w:t>
-      </w:r>
-      <w:proofErr w:type="spellEnd"/>
-    </w:p>
-    <w:p>
-      <w:pPr>
-        <w:rPr>
-          <w:b/>
-        </w:rPr>
       </w:pPr>
       <w:r>
-        <w:rPr>
-          <w:b/>
-        </w:rPr>
-        <w:t xml:space="preserve">    JOIN </w:t>
-      </w:r>
-      <w:proofErr w:type="spellStart"/>
-      <w:r>
-        <w:rPr>
-          <w:b/>
-        </w:rPr>
-        <w:t>t_temps</w:t>
-      </w:r>
-      <w:proofErr w:type="spellEnd"/>
-    </w:p>
-    <w:p>
-      <w:pPr>
-        <w:rPr>
-          <w:b/>
-        </w:rPr>
-      </w:pPr>
-      <w:r>
-        <w:rPr>
-          <w:b/>
-        </w:rPr>
         <w:t xml:space="preserve">    </w:t>
       </w:r>
       <w:r>
-        <w:rPr>
-          <w:b/>
-        </w:rPr>
         <w:tab/>
         <w:t xml:space="preserve">ON </w:t>
       </w:r>
       <w:proofErr w:type="spellStart"/>
       <w:r>
-        <w:rPr>
-          <w:b/>
-        </w:rPr>
         <w:t>t_temps.idTemps</w:t>
       </w:r>
       <w:proofErr w:type="spellEnd"/>
       <w:r>
-        <w:rPr>
-          <w:b/>
-        </w:rPr>
         <w:t xml:space="preserve"> = </w:t>
       </w:r>
       <w:proofErr w:type="spellStart"/>
       <w:r>
-        <w:rPr>
-          <w:b/>
-        </w:rPr>
         <w:t>t_tempsrecette.idTemps</w:t>
       </w:r>
-      <w:bookmarkEnd w:id="0"/>
       <w:proofErr w:type="spellEnd"/>
     </w:p>
     <w:sectPr>

</xml_diff>